<commit_message>
added theory and exam solved
</commit_message>
<xml_diff>
--- a/Examen Ordinaria DLP 2022-23.docx
+++ b/Examen Ordinaria DLP 2022-23.docx
@@ -39,9 +39,6 @@
         </w:rPr>
       </w:pPr>
       <w:r>
-        <w:rPr>
-          <w:lang w:val="en-US"/>
-        </w:rPr>
         <w:t xml:space="preserve">       </w:t>
       </w:r>
       <w:r>
@@ -49,28 +46,7 @@
           <w:rFonts w:ascii="Abadi" w:hAnsi="Abadi"/>
           <w:lang w:val="en-US"/>
         </w:rPr>
-        <w:t xml:space="preserve">expression: </w:t>
-      </w:r>
-      <w:r>
-        <w:rPr>
-          <w:rFonts w:ascii="Abadi" w:hAnsi="Abadi"/>
-          <w:lang w:val="en-US"/>
-        </w:rPr>
-        <w:t>expression</w:t>
-      </w:r>
-      <w:r>
-        <w:rPr>
-          <w:rFonts w:ascii="Abadi" w:hAnsi="Abadi"/>
-          <w:lang w:val="en-US"/>
-        </w:rPr>
-        <w:t xml:space="preserve"> (‘+’ | ‘-’) </w:t>
-      </w:r>
-      <w:r>
-        <w:rPr>
-          <w:rFonts w:ascii="Abadi" w:hAnsi="Abadi"/>
-          <w:lang w:val="en-US"/>
-        </w:rPr>
-        <w:t>expression</w:t>
+        <w:t>expression: expression (‘+’ | ‘-’) expression</w:t>
       </w:r>
     </w:p>
     <w:p>
@@ -87,21 +63,7 @@
           <w:rFonts w:ascii="Abadi" w:hAnsi="Abadi"/>
           <w:lang w:val="en-US"/>
         </w:rPr>
-        <w:t xml:space="preserve">| ‘(’ </w:t>
-      </w:r>
-      <w:r>
-        <w:rPr>
-          <w:rFonts w:ascii="Abadi" w:hAnsi="Abadi"/>
-          <w:lang w:val="en-US"/>
-        </w:rPr>
-        <w:t>expression</w:t>
-      </w:r>
-      <w:r>
-        <w:rPr>
-          <w:rFonts w:ascii="Abadi" w:hAnsi="Abadi"/>
-          <w:lang w:val="en-US"/>
-        </w:rPr>
-        <w:t xml:space="preserve"> ‘)’</w:t>
+        <w:t>| ‘(’ expression ‘)’</w:t>
       </w:r>
     </w:p>
     <w:p>
@@ -110,27 +72,15 @@
         <w:ind w:left="708" w:firstLine="708"/>
         <w:rPr>
           <w:rFonts w:ascii="Abadi" w:hAnsi="Abadi"/>
-        </w:rPr>
-      </w:pPr>
-      <w:r>
-        <w:rPr>
-          <w:rFonts w:ascii="Abadi" w:hAnsi="Abadi"/>
-        </w:rPr>
-        <w:t xml:space="preserve">| </w:t>
-      </w:r>
-      <w:proofErr w:type="spellStart"/>
-      <w:r>
-        <w:rPr>
-          <w:rFonts w:ascii="Abadi" w:hAnsi="Abadi"/>
-        </w:rPr>
-        <w:t>expression</w:t>
-      </w:r>
-      <w:proofErr w:type="spellEnd"/>
-      <w:r>
-        <w:rPr>
-          <w:rFonts w:ascii="Abadi" w:hAnsi="Abadi"/>
-        </w:rPr>
-        <w:t xml:space="preserve"> (‘*’ | ‘/’)</w:t>
+          <w:lang w:val="en-US"/>
+        </w:rPr>
+      </w:pPr>
+      <w:r>
+        <w:rPr>
+          <w:rFonts w:ascii="Abadi" w:hAnsi="Abadi"/>
+          <w:lang w:val="en-US"/>
+        </w:rPr>
+        <w:t>| expression (‘*’ | ‘/’)</w:t>
       </w:r>
     </w:p>
     <w:p>
@@ -139,22 +89,16 @@
         <w:ind w:left="708" w:firstLine="708"/>
         <w:rPr>
           <w:rFonts w:ascii="Abadi" w:hAnsi="Abadi"/>
-        </w:rPr>
-      </w:pPr>
-      <w:r>
-        <w:rPr>
-          <w:rFonts w:ascii="Abadi" w:hAnsi="Abadi"/>
-        </w:rPr>
-        <w:t xml:space="preserve">| </w:t>
-      </w:r>
-      <w:proofErr w:type="spellStart"/>
-      <w:r>
-        <w:rPr>
-          <w:rFonts w:ascii="Abadi" w:hAnsi="Abadi"/>
-        </w:rPr>
-        <w:t>expression</w:t>
-      </w:r>
-      <w:proofErr w:type="spellEnd"/>
+          <w:lang w:val="en-US"/>
+        </w:rPr>
+      </w:pPr>
+      <w:r>
+        <w:rPr>
+          <w:rFonts w:ascii="Abadi" w:hAnsi="Abadi"/>
+          <w:lang w:val="en-US"/>
+        </w:rPr>
+        <w:t>| expression</w:t>
+      </w:r>
     </w:p>
     <w:p>
       <w:pPr>
@@ -162,11 +106,13 @@
         <w:ind w:left="708" w:firstLine="708"/>
         <w:rPr>
           <w:rFonts w:ascii="Abadi" w:hAnsi="Abadi"/>
-        </w:rPr>
-      </w:pPr>
-      <w:r>
-        <w:rPr>
-          <w:rFonts w:ascii="Abadi" w:hAnsi="Abadi"/>
+          <w:lang w:val="en-US"/>
+        </w:rPr>
+      </w:pPr>
+      <w:r>
+        <w:rPr>
+          <w:rFonts w:ascii="Abadi" w:hAnsi="Abadi"/>
+          <w:lang w:val="en-US"/>
         </w:rPr>
         <w:t>| INT_CONSTANT</w:t>
       </w:r>
@@ -174,7 +120,61 @@
     <w:p>
       <w:pPr>
         <w:pStyle w:val="Sinespaciado"/>
-      </w:pPr>
+        <w:rPr>
+          <w:lang w:val="en-US"/>
+        </w:rPr>
+      </w:pPr>
+    </w:p>
+    <w:p>
+      <w:pPr>
+        <w:pStyle w:val="Sinespaciado"/>
+      </w:pPr>
+      <w:r>
+        <w:rPr>
+          <w:noProof/>
+        </w:rPr>
+        <w:drawing>
+          <wp:inline distT="0" distB="0" distL="0" distR="0" wp14:anchorId="46C420A0" wp14:editId="04283375">
+            <wp:extent cx="3492843" cy="2619555"/>
+            <wp:effectExtent l="0" t="0" r="0" b="0"/>
+            <wp:docPr id="329599218" name="Imagen 1" descr="Diagrama&#10;&#10;Descripción generada automáticamente"/>
+            <wp:cNvGraphicFramePr>
+              <a:graphicFrameLocks xmlns:a="http://schemas.openxmlformats.org/drawingml/2006/main" noChangeAspect="1"/>
+            </wp:cNvGraphicFramePr>
+            <a:graphic xmlns:a="http://schemas.openxmlformats.org/drawingml/2006/main">
+              <a:graphicData uri="http://schemas.openxmlformats.org/drawingml/2006/picture">
+                <pic:pic xmlns:pic="http://schemas.openxmlformats.org/drawingml/2006/picture">
+                  <pic:nvPicPr>
+                    <pic:cNvPr id="329599218" name="Imagen 1" descr="Diagrama&#10;&#10;Descripción generada automáticamente"/>
+                    <pic:cNvPicPr/>
+                  </pic:nvPicPr>
+                  <pic:blipFill>
+                    <a:blip r:embed="rId7" cstate="print">
+                      <a:extLst>
+                        <a:ext uri="{28A0092B-C50C-407E-A947-70E740481C1C}">
+                          <a14:useLocalDpi xmlns:a14="http://schemas.microsoft.com/office/drawing/2010/main" val="0"/>
+                        </a:ext>
+                      </a:extLst>
+                    </a:blip>
+                    <a:stretch>
+                      <a:fillRect/>
+                    </a:stretch>
+                  </pic:blipFill>
+                  <pic:spPr>
+                    <a:xfrm>
+                      <a:off x="0" y="0"/>
+                      <a:ext cx="3517301" cy="2637898"/>
+                    </a:xfrm>
+                    <a:prstGeom prst="rect">
+                      <a:avLst/>
+                    </a:prstGeom>
+                  </pic:spPr>
+                </pic:pic>
+              </a:graphicData>
+            </a:graphic>
+          </wp:inline>
+        </w:drawing>
+      </w:r>
     </w:p>
     <w:p>
       <w:pPr>
@@ -256,6 +256,58 @@
     </w:p>
     <w:p>
       <w:pPr>
+        <w:pStyle w:val="Sinespaciado"/>
+      </w:pPr>
+      <w:r>
+        <w:rPr>
+          <w:noProof/>
+        </w:rPr>
+        <w:lastRenderedPageBreak/>
+        <w:drawing>
+          <wp:inline distT="0" distB="0" distL="0" distR="0" wp14:anchorId="2497C077" wp14:editId="4C589A23">
+            <wp:extent cx="3734598" cy="2800865"/>
+            <wp:effectExtent l="0" t="0" r="0" b="6350"/>
+            <wp:docPr id="1355734242" name="Imagen 2" descr="Texto, Carta&#10;&#10;Descripción generada automáticamente"/>
+            <wp:cNvGraphicFramePr>
+              <a:graphicFrameLocks xmlns:a="http://schemas.openxmlformats.org/drawingml/2006/main" noChangeAspect="1"/>
+            </wp:cNvGraphicFramePr>
+            <a:graphic xmlns:a="http://schemas.openxmlformats.org/drawingml/2006/main">
+              <a:graphicData uri="http://schemas.openxmlformats.org/drawingml/2006/picture">
+                <pic:pic xmlns:pic="http://schemas.openxmlformats.org/drawingml/2006/picture">
+                  <pic:nvPicPr>
+                    <pic:cNvPr id="1355734242" name="Imagen 2" descr="Texto, Carta&#10;&#10;Descripción generada automáticamente"/>
+                    <pic:cNvPicPr/>
+                  </pic:nvPicPr>
+                  <pic:blipFill>
+                    <a:blip r:embed="rId8" cstate="print">
+                      <a:extLst>
+                        <a:ext uri="{28A0092B-C50C-407E-A947-70E740481C1C}">
+                          <a14:useLocalDpi xmlns:a14="http://schemas.microsoft.com/office/drawing/2010/main" val="0"/>
+                        </a:ext>
+                      </a:extLst>
+                    </a:blip>
+                    <a:stretch>
+                      <a:fillRect/>
+                    </a:stretch>
+                  </pic:blipFill>
+                  <pic:spPr>
+                    <a:xfrm>
+                      <a:off x="0" y="0"/>
+                      <a:ext cx="3778798" cy="2834014"/>
+                    </a:xfrm>
+                    <a:prstGeom prst="rect">
+                      <a:avLst/>
+                    </a:prstGeom>
+                  </pic:spPr>
+                </pic:pic>
+              </a:graphicData>
+            </a:graphic>
+          </wp:inline>
+        </w:drawing>
+      </w:r>
+    </w:p>
+    <w:p>
+      <w:pPr>
         <w:pStyle w:val="Ttulo1"/>
       </w:pPr>
       <w:r>
@@ -407,15 +459,684 @@
           <w:rFonts w:ascii="Abadi" w:hAnsi="Abadi"/>
           <w:lang w:val="en-US"/>
         </w:rPr>
+        <w:t>: expression</w:t>
+      </w:r>
+      <w:r>
+        <w:rPr>
+          <w:rFonts w:ascii="Abadi" w:hAnsi="Abadi"/>
+          <w:vertAlign w:val="subscript"/>
+          <w:lang w:val="en-US"/>
+        </w:rPr>
+        <w:t xml:space="preserve">1 </w:t>
+      </w:r>
+      <w:r>
+        <w:rPr>
+          <w:rFonts w:ascii="Arial" w:hAnsi="Arial" w:cs="Arial"/>
+          <w:lang w:val="en-US"/>
+        </w:rPr>
+        <w:t>→</w:t>
+      </w:r>
+      <w:r>
+        <w:rPr>
+          <w:rFonts w:ascii="Abadi" w:hAnsi="Abadi"/>
+          <w:lang w:val="en-US"/>
+        </w:rPr>
+        <w:t xml:space="preserve"> expression</w:t>
+      </w:r>
+      <w:r>
+        <w:rPr>
+          <w:rFonts w:ascii="Abadi" w:hAnsi="Abadi"/>
+          <w:vertAlign w:val="subscript"/>
+          <w:lang w:val="en-US"/>
+        </w:rPr>
+        <w:t xml:space="preserve">2 </w:t>
+      </w:r>
+      <w:r>
+        <w:rPr>
+          <w:rFonts w:ascii="Abadi" w:hAnsi="Abadi"/>
+          <w:lang w:val="en-US"/>
+        </w:rPr>
+        <w:t>expression</w:t>
+      </w:r>
+      <w:r>
+        <w:rPr>
+          <w:rFonts w:ascii="Abadi" w:hAnsi="Abadi"/>
+          <w:vertAlign w:val="subscript"/>
+          <w:lang w:val="en-US"/>
+        </w:rPr>
+        <w:t>3</w:t>
+      </w:r>
+      <w:r>
+        <w:rPr>
+          <w:rFonts w:ascii="Abadi" w:hAnsi="Abadi"/>
+          <w:lang w:val="en-US"/>
+        </w:rPr>
+        <w:t>*</w:t>
+      </w:r>
+    </w:p>
+    <w:p>
+      <w:pPr>
+        <w:rPr>
+          <w:rFonts w:ascii="Abadi" w:hAnsi="Abadi"/>
+          <w:lang w:val="en-US"/>
+        </w:rPr>
+      </w:pPr>
+      <w:r>
+        <w:rPr>
+          <w:rFonts w:ascii="Abadi" w:hAnsi="Abadi"/>
+          <w:lang w:val="en-US"/>
+        </w:rPr>
+        <w:t>(4)</w:t>
+      </w:r>
+      <w:r>
+        <w:rPr>
+          <w:rFonts w:ascii="Abadi" w:hAnsi="Abadi"/>
+          <w:lang w:val="en-US"/>
+        </w:rPr>
+        <w:t xml:space="preserve"> Variable: expression </w:t>
+      </w:r>
+      <w:r>
+        <w:rPr>
+          <w:rFonts w:ascii="Arial" w:hAnsi="Arial" w:cs="Arial"/>
+          <w:lang w:val="en-US"/>
+        </w:rPr>
+        <w:t>→</w:t>
+      </w:r>
+      <w:r>
+        <w:rPr>
+          <w:rFonts w:ascii="Abadi" w:hAnsi="Abadi"/>
+          <w:lang w:val="en-US"/>
+        </w:rPr>
+        <w:t xml:space="preserve"> ID</w:t>
+      </w:r>
+    </w:p>
+    <w:p>
+      <w:pPr>
+        <w:rPr>
+          <w:rFonts w:ascii="Abadi" w:hAnsi="Abadi"/>
+          <w:lang w:val="en-US"/>
+        </w:rPr>
+      </w:pPr>
+      <w:r>
+        <w:rPr>
+          <w:rFonts w:ascii="Abadi" w:hAnsi="Abadi"/>
+          <w:lang w:val="en-US"/>
+        </w:rPr>
+        <w:t>(5)</w:t>
+      </w:r>
+      <w:r>
+        <w:rPr>
+          <w:rFonts w:ascii="Abadi" w:hAnsi="Abadi"/>
+          <w:lang w:val="en-US"/>
+        </w:rPr>
+        <w:t xml:space="preserve"> </w:t>
+      </w:r>
+      <w:proofErr w:type="spellStart"/>
+      <w:r>
+        <w:rPr>
+          <w:rFonts w:ascii="Abadi" w:hAnsi="Abadi"/>
+          <w:lang w:val="en-US"/>
+        </w:rPr>
+        <w:t>IntLiteral</w:t>
+      </w:r>
+      <w:proofErr w:type="spellEnd"/>
+      <w:r>
+        <w:rPr>
+          <w:rFonts w:ascii="Abadi" w:hAnsi="Abadi"/>
+          <w:lang w:val="en-US"/>
+        </w:rPr>
+        <w:t xml:space="preserve">: expression </w:t>
+      </w:r>
+      <w:r>
+        <w:rPr>
+          <w:rFonts w:ascii="Arial" w:hAnsi="Arial" w:cs="Arial"/>
+          <w:lang w:val="en-US"/>
+        </w:rPr>
+        <w:t>→</w:t>
+      </w:r>
+      <w:r>
+        <w:rPr>
+          <w:rFonts w:ascii="Abadi" w:hAnsi="Abadi"/>
+          <w:lang w:val="en-US"/>
+        </w:rPr>
+        <w:t xml:space="preserve"> INT_CONSTANT</w:t>
+      </w:r>
+    </w:p>
+    <w:p>
+      <w:pPr>
+        <w:rPr>
+          <w:lang w:val="en-US"/>
+        </w:rPr>
+      </w:pPr>
+    </w:p>
+    <w:p>
+      <w:r>
+        <w:t xml:space="preserve">Defina una AG para anotar </w:t>
+      </w:r>
+      <w:r>
+        <w:t xml:space="preserve">todos los nodos de la expresión AST con un atributo “distancia” que almacene un número entero con la distancia de ese nodo </w:t>
+      </w:r>
+      <w:proofErr w:type="gramStart"/>
+      <w:r>
+        <w:t>al raíz</w:t>
+      </w:r>
+      <w:proofErr w:type="gramEnd"/>
+      <w:r>
+        <w:t xml:space="preserve"> del mismo (Programa). De este modo, el nodo raíz de una expresión tendrá distancia = 1, los hijos de éste distancia=2, sus nietos distancia=3…</w:t>
+      </w:r>
+    </w:p>
+    <w:p/>
+    <w:p>
+      <w:r>
+        <w:rPr>
+          <w:noProof/>
+        </w:rPr>
+        <w:drawing>
+          <wp:inline distT="0" distB="0" distL="0" distR="0" wp14:anchorId="31222B34" wp14:editId="12C13661">
+            <wp:extent cx="4341736" cy="3256206"/>
+            <wp:effectExtent l="0" t="0" r="1905" b="0"/>
+            <wp:docPr id="2007341087" name="Imagen 3" descr="Texto, Carta&#10;&#10;Descripción generada automáticamente"/>
+            <wp:cNvGraphicFramePr>
+              <a:graphicFrameLocks xmlns:a="http://schemas.openxmlformats.org/drawingml/2006/main" noChangeAspect="1"/>
+            </wp:cNvGraphicFramePr>
+            <a:graphic xmlns:a="http://schemas.openxmlformats.org/drawingml/2006/main">
+              <a:graphicData uri="http://schemas.openxmlformats.org/drawingml/2006/picture">
+                <pic:pic xmlns:pic="http://schemas.openxmlformats.org/drawingml/2006/picture">
+                  <pic:nvPicPr>
+                    <pic:cNvPr id="2007341087" name="Imagen 3" descr="Texto, Carta&#10;&#10;Descripción generada automáticamente"/>
+                    <pic:cNvPicPr/>
+                  </pic:nvPicPr>
+                  <pic:blipFill>
+                    <a:blip r:embed="rId9" cstate="print">
+                      <a:extLst>
+                        <a:ext uri="{28A0092B-C50C-407E-A947-70E740481C1C}">
+                          <a14:useLocalDpi xmlns:a14="http://schemas.microsoft.com/office/drawing/2010/main" val="0"/>
+                        </a:ext>
+                      </a:extLst>
+                    </a:blip>
+                    <a:stretch>
+                      <a:fillRect/>
+                    </a:stretch>
+                  </pic:blipFill>
+                  <pic:spPr>
+                    <a:xfrm>
+                      <a:off x="0" y="0"/>
+                      <a:ext cx="4373533" cy="3280053"/>
+                    </a:xfrm>
+                    <a:prstGeom prst="rect">
+                      <a:avLst/>
+                    </a:prstGeom>
+                  </pic:spPr>
+                </pic:pic>
+              </a:graphicData>
+            </a:graphic>
+          </wp:inline>
+        </w:drawing>
+      </w:r>
+    </w:p>
+    <w:p>
+      <w:pPr>
+        <w:pStyle w:val="Ttulo1"/>
+      </w:pPr>
+      <w:r>
+        <w:lastRenderedPageBreak/>
+        <w:t>Ejercicio 4</w:t>
+      </w:r>
+    </w:p>
+    <w:p>
+      <w:r>
+        <w:t>Dada la siguiente AG:</w:t>
+      </w:r>
+    </w:p>
+    <w:p>
+      <w:pPr>
+        <w:rPr>
+          <w:rFonts w:ascii="Abadi" w:hAnsi="Abadi"/>
+          <w:lang w:val="en-US"/>
+        </w:rPr>
+      </w:pPr>
+      <w:r>
+        <w:rPr>
+          <w:rFonts w:ascii="Abadi" w:hAnsi="Abadi"/>
+          <w:lang w:val="en-US"/>
+        </w:rPr>
+        <w:t>(1) Arithmetic: expression</w:t>
+      </w:r>
+      <w:r>
+        <w:rPr>
+          <w:rFonts w:ascii="Abadi" w:hAnsi="Abadi"/>
+          <w:vertAlign w:val="subscript"/>
+          <w:lang w:val="en-US"/>
+        </w:rPr>
+        <w:t xml:space="preserve">1 </w:t>
+      </w:r>
+      <w:r>
+        <w:rPr>
+          <w:rFonts w:ascii="Arial" w:hAnsi="Arial" w:cs="Arial"/>
+          <w:lang w:val="en-US"/>
+        </w:rPr>
+        <w:t>→</w:t>
+      </w:r>
+      <w:r>
+        <w:rPr>
+          <w:rFonts w:ascii="Abadi" w:hAnsi="Abadi"/>
+          <w:lang w:val="en-US"/>
+        </w:rPr>
+        <w:t xml:space="preserve"> expression</w:t>
+      </w:r>
+      <w:r>
+        <w:rPr>
+          <w:rFonts w:ascii="Abadi" w:hAnsi="Abadi"/>
+          <w:vertAlign w:val="subscript"/>
+          <w:lang w:val="en-US"/>
+        </w:rPr>
+        <w:t xml:space="preserve">2 </w:t>
+      </w:r>
+      <w:r>
+        <w:rPr>
+          <w:rFonts w:ascii="Abadi" w:hAnsi="Abadi"/>
+          <w:lang w:val="en-US"/>
+        </w:rPr>
+        <w:t>expression</w:t>
+      </w:r>
+      <w:r>
+        <w:rPr>
+          <w:rFonts w:ascii="Abadi" w:hAnsi="Abadi"/>
+          <w:vertAlign w:val="subscript"/>
+          <w:lang w:val="en-US"/>
+        </w:rPr>
+        <w:t>3</w:t>
+      </w:r>
+    </w:p>
+    <w:p>
+      <w:pPr>
+        <w:rPr>
+          <w:rFonts w:ascii="Abadi" w:hAnsi="Abadi"/>
+          <w:lang w:val="en-US"/>
+        </w:rPr>
+      </w:pPr>
+      <w:r>
+        <w:rPr>
+          <w:rFonts w:ascii="Abadi" w:hAnsi="Abadi"/>
+          <w:lang w:val="en-US"/>
+        </w:rPr>
+        <w:t xml:space="preserve">(2) </w:t>
+      </w:r>
+      <w:proofErr w:type="spellStart"/>
+      <w:r>
+        <w:rPr>
+          <w:rFonts w:ascii="Abadi" w:hAnsi="Abadi"/>
+          <w:lang w:val="en-US"/>
+        </w:rPr>
+        <w:t>FuncInvocation</w:t>
+      </w:r>
+      <w:proofErr w:type="spellEnd"/>
+      <w:r>
+        <w:rPr>
+          <w:rFonts w:ascii="Abadi" w:hAnsi="Abadi"/>
+          <w:lang w:val="en-US"/>
+        </w:rPr>
+        <w:t>: expression</w:t>
+      </w:r>
+      <w:r>
+        <w:rPr>
+          <w:rFonts w:ascii="Abadi" w:hAnsi="Abadi"/>
+          <w:vertAlign w:val="subscript"/>
+          <w:lang w:val="en-US"/>
+        </w:rPr>
+        <w:t xml:space="preserve">1 </w:t>
+      </w:r>
+      <w:r>
+        <w:rPr>
+          <w:rFonts w:ascii="Arial" w:hAnsi="Arial" w:cs="Arial"/>
+          <w:lang w:val="en-US"/>
+        </w:rPr>
+        <w:t>→</w:t>
+      </w:r>
+      <w:r>
+        <w:rPr>
+          <w:rFonts w:ascii="Abadi" w:hAnsi="Abadi"/>
+          <w:lang w:val="en-US"/>
+        </w:rPr>
+        <w:t xml:space="preserve"> expression</w:t>
+      </w:r>
+      <w:r>
+        <w:rPr>
+          <w:rFonts w:ascii="Abadi" w:hAnsi="Abadi"/>
+          <w:vertAlign w:val="subscript"/>
+          <w:lang w:val="en-US"/>
+        </w:rPr>
+        <w:t xml:space="preserve">2 </w:t>
+      </w:r>
+      <w:r>
+        <w:rPr>
+          <w:rFonts w:ascii="Abadi" w:hAnsi="Abadi"/>
+          <w:lang w:val="en-US"/>
+        </w:rPr>
+        <w:t>expression</w:t>
+      </w:r>
+      <w:r>
+        <w:rPr>
+          <w:rFonts w:ascii="Abadi" w:hAnsi="Abadi"/>
+          <w:vertAlign w:val="subscript"/>
+          <w:lang w:val="en-US"/>
+        </w:rPr>
+        <w:t>3</w:t>
+      </w:r>
+      <w:r>
+        <w:rPr>
+          <w:rFonts w:ascii="Abadi" w:hAnsi="Abadi"/>
+          <w:lang w:val="en-US"/>
+        </w:rPr>
+        <w:t>*</w:t>
+      </w:r>
+    </w:p>
+    <w:p>
+      <w:pPr>
+        <w:rPr>
+          <w:rFonts w:ascii="Abadi" w:hAnsi="Abadi"/>
+          <w:lang w:val="en-US"/>
+        </w:rPr>
+      </w:pPr>
+      <w:r>
+        <w:rPr>
+          <w:rFonts w:ascii="Abadi" w:hAnsi="Abadi"/>
+          <w:lang w:val="en-US"/>
+        </w:rPr>
+        <w:t xml:space="preserve">(3) </w:t>
+      </w:r>
+      <w:proofErr w:type="spellStart"/>
+      <w:r>
+        <w:rPr>
+          <w:rFonts w:ascii="Abadi" w:hAnsi="Abadi"/>
+          <w:lang w:val="en-US"/>
+        </w:rPr>
+        <w:t>FieldAccess</w:t>
+      </w:r>
+      <w:proofErr w:type="spellEnd"/>
+      <w:r>
+        <w:rPr>
+          <w:rFonts w:ascii="Abadi" w:hAnsi="Abadi"/>
+          <w:lang w:val="en-US"/>
+        </w:rPr>
+        <w:t>: expression</w:t>
+      </w:r>
+      <w:r>
+        <w:rPr>
+          <w:rFonts w:ascii="Abadi" w:hAnsi="Abadi"/>
+          <w:vertAlign w:val="subscript"/>
+          <w:lang w:val="en-US"/>
+        </w:rPr>
+        <w:t xml:space="preserve">1 </w:t>
+      </w:r>
+      <w:r>
+        <w:rPr>
+          <w:rFonts w:ascii="Arial" w:hAnsi="Arial" w:cs="Arial"/>
+          <w:lang w:val="en-US"/>
+        </w:rPr>
+        <w:t>→</w:t>
+      </w:r>
+      <w:r>
+        <w:rPr>
+          <w:rFonts w:ascii="Arial" w:hAnsi="Arial" w:cs="Arial"/>
+          <w:lang w:val="en-US"/>
+        </w:rPr>
+        <w:t xml:space="preserve"> </w:t>
+      </w:r>
+      <w:r>
+        <w:rPr>
+          <w:rFonts w:ascii="Abadi" w:hAnsi="Abadi"/>
+          <w:lang w:val="en-US"/>
+        </w:rPr>
+        <w:t>expression</w:t>
+      </w:r>
+      <w:r>
+        <w:rPr>
+          <w:rFonts w:ascii="Abadi" w:hAnsi="Abadi"/>
+          <w:vertAlign w:val="subscript"/>
+          <w:lang w:val="en-US"/>
+        </w:rPr>
+        <w:t>2</w:t>
+      </w:r>
+      <w:r>
+        <w:rPr>
+          <w:rFonts w:ascii="Abadi" w:hAnsi="Abadi"/>
+          <w:vertAlign w:val="subscript"/>
+          <w:lang w:val="en-US"/>
+        </w:rPr>
+        <w:t xml:space="preserve"> </w:t>
+      </w:r>
+      <w:r>
+        <w:rPr>
+          <w:rFonts w:ascii="Abadi" w:hAnsi="Abadi"/>
+          <w:lang w:val="en-US"/>
+        </w:rPr>
+        <w:t>ID</w:t>
+      </w:r>
+    </w:p>
+    <w:p>
+      <w:pPr>
+        <w:rPr>
+          <w:rFonts w:ascii="Abadi" w:hAnsi="Abadi"/>
+          <w:lang w:val="en-US"/>
+        </w:rPr>
+      </w:pPr>
+      <w:r>
+        <w:rPr>
+          <w:rFonts w:ascii="Abadi" w:hAnsi="Abadi"/>
+          <w:lang w:val="en-US"/>
+        </w:rPr>
+        <w:t xml:space="preserve">(4) Variable: expression </w:t>
+      </w:r>
+      <w:r>
+        <w:rPr>
+          <w:rFonts w:ascii="Arial" w:hAnsi="Arial" w:cs="Arial"/>
+          <w:lang w:val="en-US"/>
+        </w:rPr>
+        <w:t>→</w:t>
+      </w:r>
+      <w:r>
+        <w:rPr>
+          <w:rFonts w:ascii="Abadi" w:hAnsi="Abadi"/>
+          <w:lang w:val="en-US"/>
+        </w:rPr>
+        <w:t xml:space="preserve"> ID</w:t>
+      </w:r>
+    </w:p>
+    <w:p>
+      <w:pPr>
+        <w:rPr>
+          <w:rFonts w:ascii="Abadi" w:hAnsi="Abadi"/>
+        </w:rPr>
+      </w:pPr>
+      <w:r>
+        <w:rPr>
+          <w:rFonts w:ascii="Abadi" w:hAnsi="Abadi"/>
+        </w:rPr>
+        <w:t xml:space="preserve">(5) </w:t>
+      </w:r>
+      <w:proofErr w:type="spellStart"/>
+      <w:r>
+        <w:rPr>
+          <w:rFonts w:ascii="Abadi" w:hAnsi="Abadi"/>
+        </w:rPr>
+        <w:t>IntLiteral</w:t>
+      </w:r>
+      <w:proofErr w:type="spellEnd"/>
+      <w:r>
+        <w:rPr>
+          <w:rFonts w:ascii="Abadi" w:hAnsi="Abadi"/>
+        </w:rPr>
         <w:t xml:space="preserve">: </w:t>
       </w:r>
-      <w:r>
-        <w:rPr>
-          <w:rFonts w:ascii="Abadi" w:hAnsi="Abadi"/>
-          <w:lang w:val="en-US"/>
+      <w:proofErr w:type="spellStart"/>
+      <w:r>
+        <w:rPr>
+          <w:rFonts w:ascii="Abadi" w:hAnsi="Abadi"/>
         </w:rPr>
         <w:t>expression</w:t>
       </w:r>
+      <w:proofErr w:type="spellEnd"/>
+      <w:r>
+        <w:rPr>
+          <w:rFonts w:ascii="Abadi" w:hAnsi="Abadi"/>
+        </w:rPr>
+        <w:t xml:space="preserve"> </w:t>
+      </w:r>
+      <w:r>
+        <w:rPr>
+          <w:rFonts w:ascii="Arial" w:hAnsi="Arial" w:cs="Arial"/>
+        </w:rPr>
+        <w:t>→</w:t>
+      </w:r>
+      <w:r>
+        <w:rPr>
+          <w:rFonts w:ascii="Abadi" w:hAnsi="Abadi"/>
+        </w:rPr>
+        <w:t xml:space="preserve"> INT_CONSTANT</w:t>
+      </w:r>
+    </w:p>
+    <w:p>
+      <w:pPr>
+        <w:rPr>
+          <w:rFonts w:ascii="Abadi" w:hAnsi="Abadi"/>
+        </w:rPr>
+      </w:pPr>
+    </w:p>
+    <w:p>
+      <w:pPr>
+        <w:rPr>
+          <w:rFonts w:cstheme="minorHAnsi"/>
+        </w:rPr>
+      </w:pPr>
+      <w:r>
+        <w:rPr>
+          <w:rFonts w:cstheme="minorHAnsi"/>
+        </w:rPr>
+        <w:t>Defina una AG para compro</w:t>
+      </w:r>
+      <w:r>
+        <w:rPr>
+          <w:rFonts w:cstheme="minorHAnsi"/>
+        </w:rPr>
+        <w:t>bar los tipos de este lenguaje (los métodos ya están previamente definidos).</w:t>
+      </w:r>
+    </w:p>
+    <w:p>
+      <w:pPr>
+        <w:rPr>
+          <w:rFonts w:cstheme="minorHAnsi"/>
+        </w:rPr>
+      </w:pPr>
+    </w:p>
+    <w:p>
+      <w:pPr>
+        <w:rPr>
+          <w:rFonts w:cstheme="minorHAnsi"/>
+        </w:rPr>
+      </w:pPr>
+      <w:r>
+        <w:rPr>
+          <w:rFonts w:cstheme="minorHAnsi"/>
+          <w:noProof/>
+        </w:rPr>
+        <w:drawing>
+          <wp:inline distT="0" distB="0" distL="0" distR="0" wp14:anchorId="5C2D4563" wp14:editId="2F6C6BCA">
+            <wp:extent cx="4728440" cy="3546226"/>
+            <wp:effectExtent l="0" t="0" r="0" b="0"/>
+            <wp:docPr id="767408467" name="Imagen 4" descr="Texto, Carta&#10;&#10;Descripción generada automáticamente"/>
+            <wp:cNvGraphicFramePr>
+              <a:graphicFrameLocks xmlns:a="http://schemas.openxmlformats.org/drawingml/2006/main" noChangeAspect="1"/>
+            </wp:cNvGraphicFramePr>
+            <a:graphic xmlns:a="http://schemas.openxmlformats.org/drawingml/2006/main">
+              <a:graphicData uri="http://schemas.openxmlformats.org/drawingml/2006/picture">
+                <pic:pic xmlns:pic="http://schemas.openxmlformats.org/drawingml/2006/picture">
+                  <pic:nvPicPr>
+                    <pic:cNvPr id="767408467" name="Imagen 4" descr="Texto, Carta&#10;&#10;Descripción generada automáticamente"/>
+                    <pic:cNvPicPr/>
+                  </pic:nvPicPr>
+                  <pic:blipFill>
+                    <a:blip r:embed="rId10" cstate="print">
+                      <a:extLst>
+                        <a:ext uri="{28A0092B-C50C-407E-A947-70E740481C1C}">
+                          <a14:useLocalDpi xmlns:a14="http://schemas.microsoft.com/office/drawing/2010/main" val="0"/>
+                        </a:ext>
+                      </a:extLst>
+                    </a:blip>
+                    <a:stretch>
+                      <a:fillRect/>
+                    </a:stretch>
+                  </pic:blipFill>
+                  <pic:spPr>
+                    <a:xfrm>
+                      <a:off x="0" y="0"/>
+                      <a:ext cx="4765469" cy="3573997"/>
+                    </a:xfrm>
+                    <a:prstGeom prst="rect">
+                      <a:avLst/>
+                    </a:prstGeom>
+                  </pic:spPr>
+                </pic:pic>
+              </a:graphicData>
+            </a:graphic>
+          </wp:inline>
+        </w:drawing>
+      </w:r>
+    </w:p>
+    <w:p>
+      <w:pPr>
+        <w:pStyle w:val="Ttulo1"/>
+      </w:pPr>
+      <w:r>
+        <w:t>Ejercicio 5</w:t>
+      </w:r>
+    </w:p>
+    <w:p>
+      <w:r>
+        <w:t>Dada</w:t>
+      </w:r>
+      <w:r>
+        <w:t xml:space="preserve">s las siguientes </w:t>
+      </w:r>
+      <w:proofErr w:type="spellStart"/>
+      <w:r>
+        <w:t>produciones</w:t>
+      </w:r>
+      <w:proofErr w:type="spellEnd"/>
+      <w:r>
+        <w:t xml:space="preserve"> de la AG:</w:t>
+      </w:r>
+    </w:p>
+    <w:p>
+      <w:pPr>
+        <w:rPr>
+          <w:rFonts w:ascii="Abadi" w:hAnsi="Abadi"/>
+          <w:lang w:val="en-US"/>
+        </w:rPr>
+      </w:pPr>
+      <w:r>
+        <w:rPr>
+          <w:rFonts w:ascii="Abadi" w:hAnsi="Abadi"/>
+          <w:lang w:val="en-US"/>
+        </w:rPr>
+        <w:t xml:space="preserve">(1) </w:t>
+      </w:r>
+      <w:proofErr w:type="spellStart"/>
+      <w:r>
+        <w:rPr>
+          <w:rFonts w:ascii="Abadi" w:hAnsi="Abadi"/>
+          <w:lang w:val="en-US"/>
+        </w:rPr>
+        <w:t>FuncInvocation</w:t>
+      </w:r>
+      <w:proofErr w:type="spellEnd"/>
+      <w:r>
+        <w:rPr>
+          <w:rFonts w:ascii="Abadi" w:hAnsi="Abadi"/>
+          <w:lang w:val="en-US"/>
+        </w:rPr>
+        <w:t>: expression</w:t>
+      </w:r>
       <w:r>
         <w:rPr>
           <w:rFonts w:ascii="Abadi" w:hAnsi="Abadi"/>
@@ -481,14 +1202,23 @@
           <w:rFonts w:ascii="Abadi" w:hAnsi="Abadi"/>
           <w:lang w:val="en-US"/>
         </w:rPr>
-        <w:t>(4)</w:t>
-      </w:r>
-      <w:r>
-        <w:rPr>
-          <w:rFonts w:ascii="Abadi" w:hAnsi="Abadi"/>
-          <w:lang w:val="en-US"/>
-        </w:rPr>
-        <w:t xml:space="preserve"> Variable: expression </w:t>
+        <w:t xml:space="preserve">(2) </w:t>
+      </w:r>
+      <w:proofErr w:type="spellStart"/>
+      <w:r>
+        <w:rPr>
+          <w:rFonts w:ascii="Abadi" w:hAnsi="Abadi"/>
+          <w:lang w:val="en-US"/>
+        </w:rPr>
+        <w:t>FuncInvocation</w:t>
+      </w:r>
+      <w:proofErr w:type="spellEnd"/>
+      <w:r>
+        <w:rPr>
+          <w:rFonts w:ascii="Abadi" w:hAnsi="Abadi"/>
+          <w:lang w:val="en-US"/>
+        </w:rPr>
+        <w:t xml:space="preserve">: statement </w:t>
       </w:r>
       <w:r>
         <w:rPr>
@@ -499,680 +1229,142 @@
       </w:r>
       <w:r>
         <w:rPr>
-          <w:rFonts w:ascii="Abadi" w:hAnsi="Abadi"/>
-          <w:lang w:val="en-US"/>
-        </w:rPr>
-        <w:t xml:space="preserve"> ID</w:t>
-      </w:r>
-    </w:p>
-    <w:p>
-      <w:pPr>
-        <w:rPr>
-          <w:rFonts w:ascii="Abadi" w:hAnsi="Abadi"/>
-          <w:lang w:val="en-US"/>
-        </w:rPr>
-      </w:pPr>
-      <w:r>
-        <w:rPr>
-          <w:rFonts w:ascii="Abadi" w:hAnsi="Abadi"/>
-          <w:lang w:val="en-US"/>
-        </w:rPr>
-        <w:t>(5)</w:t>
-      </w:r>
-      <w:r>
-        <w:rPr>
-          <w:rFonts w:ascii="Abadi" w:hAnsi="Abadi"/>
+          <w:rFonts w:ascii="Abadi" w:hAnsi="Abadi" w:cs="Arial"/>
           <w:lang w:val="en-US"/>
         </w:rPr>
         <w:t xml:space="preserve"> </w:t>
       </w:r>
-      <w:proofErr w:type="spellStart"/>
-      <w:r>
-        <w:rPr>
-          <w:rFonts w:ascii="Abadi" w:hAnsi="Abadi"/>
-          <w:lang w:val="en-US"/>
-        </w:rPr>
-        <w:t>IntLiteral</w:t>
-      </w:r>
-      <w:proofErr w:type="spellEnd"/>
-      <w:r>
-        <w:rPr>
-          <w:rFonts w:ascii="Abadi" w:hAnsi="Abadi"/>
-          <w:lang w:val="en-US"/>
-        </w:rPr>
-        <w:t xml:space="preserve">: </w:t>
-      </w:r>
-      <w:r>
-        <w:rPr>
-          <w:rFonts w:ascii="Abadi" w:hAnsi="Abadi"/>
-          <w:lang w:val="en-US"/>
-        </w:rPr>
-        <w:t xml:space="preserve">expression </w:t>
-      </w:r>
-      <w:r>
-        <w:rPr>
-          <w:rFonts w:ascii="Arial" w:hAnsi="Arial" w:cs="Arial"/>
-          <w:lang w:val="en-US"/>
-        </w:rPr>
-        <w:t>→</w:t>
-      </w:r>
-      <w:r>
-        <w:rPr>
-          <w:rFonts w:ascii="Abadi" w:hAnsi="Abadi"/>
-          <w:lang w:val="en-US"/>
-        </w:rPr>
-        <w:t xml:space="preserve"> </w:t>
-      </w:r>
-      <w:r>
-        <w:rPr>
-          <w:rFonts w:ascii="Abadi" w:hAnsi="Abadi"/>
-          <w:lang w:val="en-US"/>
-        </w:rPr>
-        <w:t>INT_CONSTANT</w:t>
-      </w:r>
-    </w:p>
-    <w:p>
-      <w:pPr>
-        <w:rPr>
-          <w:lang w:val="en-US"/>
-        </w:rPr>
-      </w:pPr>
-    </w:p>
-    <w:p>
-      <w:r>
-        <w:t xml:space="preserve">Defina una AG para anotar </w:t>
-      </w:r>
-      <w:r>
-        <w:t xml:space="preserve">todos los nodos de la expresión AST con un atributo “distancia” que almacene un número entero con la distancia de ese nodo </w:t>
-      </w:r>
-      <w:proofErr w:type="gramStart"/>
-      <w:r>
-        <w:t>al raíz</w:t>
-      </w:r>
-      <w:proofErr w:type="gramEnd"/>
-      <w:r>
-        <w:t xml:space="preserve"> del mismo (Programa). De este modo, el nodo raíz de una expresión tendrá distancia = 1, los hijos de éste distancia=2, sus nietos distancia=3…</w:t>
+      <w:r>
+        <w:rPr>
+          <w:rFonts w:ascii="Abadi" w:hAnsi="Abadi"/>
+          <w:lang w:val="en-US"/>
+        </w:rPr>
+        <w:t>expression</w:t>
+      </w:r>
+      <w:r>
+        <w:rPr>
+          <w:rFonts w:ascii="Abadi" w:hAnsi="Abadi"/>
+          <w:vertAlign w:val="subscript"/>
+          <w:lang w:val="en-US"/>
+        </w:rPr>
+        <w:t xml:space="preserve">1 </w:t>
+      </w:r>
+      <w:r>
+        <w:rPr>
+          <w:rFonts w:ascii="Abadi" w:hAnsi="Abadi"/>
+          <w:lang w:val="en-US"/>
+        </w:rPr>
+        <w:t>expression</w:t>
+      </w:r>
+      <w:r>
+        <w:rPr>
+          <w:rFonts w:ascii="Abadi" w:hAnsi="Abadi"/>
+          <w:vertAlign w:val="subscript"/>
+          <w:lang w:val="en-US"/>
+        </w:rPr>
+        <w:t>2</w:t>
+      </w:r>
+      <w:r>
+        <w:rPr>
+          <w:rFonts w:ascii="Abadi" w:hAnsi="Abadi"/>
+          <w:lang w:val="en-US"/>
+        </w:rPr>
+        <w:t>*</w:t>
+      </w:r>
+    </w:p>
+    <w:p>
+      <w:pPr>
+        <w:rPr>
+          <w:rFonts w:ascii="Abadi" w:hAnsi="Abadi"/>
+          <w:lang w:val="en-US"/>
+        </w:rPr>
+      </w:pPr>
+    </w:p>
+    <w:p>
+      <w:r>
+        <w:t xml:space="preserve">Definir las plantillas de </w:t>
+      </w:r>
+      <w:r>
+        <w:t>Código. El uso de parámetros deberá ser por valor y no existe conversión de los argumentos a los parámetros.</w:t>
       </w:r>
     </w:p>
     <w:p/>
     <w:p>
       <w:pPr>
-        <w:pStyle w:val="Ttulo1"/>
-      </w:pPr>
-      <w:r>
-        <w:t>Ejercicio 4</w:t>
-      </w:r>
-    </w:p>
-    <w:p>
-      <w:r>
-        <w:t>Dada la siguiente AG:</w:t>
-      </w:r>
-    </w:p>
-    <w:p>
-      <w:pPr>
-        <w:rPr>
-          <w:rFonts w:ascii="Abadi" w:hAnsi="Abadi"/>
-          <w:lang w:val="en-US"/>
-        </w:rPr>
-      </w:pPr>
-      <w:r>
-        <w:rPr>
-          <w:rFonts w:ascii="Abadi" w:hAnsi="Abadi"/>
-          <w:lang w:val="en-US"/>
-        </w:rPr>
-        <w:t>(1) Arithmetic: expression</w:t>
-      </w:r>
-      <w:r>
-        <w:rPr>
-          <w:rFonts w:ascii="Abadi" w:hAnsi="Abadi"/>
-          <w:vertAlign w:val="subscript"/>
-          <w:lang w:val="en-US"/>
-        </w:rPr>
-        <w:t xml:space="preserve">1 </w:t>
-      </w:r>
-      <w:r>
-        <w:rPr>
-          <w:rFonts w:ascii="Arial" w:hAnsi="Arial" w:cs="Arial"/>
-          <w:lang w:val="en-US"/>
-        </w:rPr>
-        <w:t>→</w:t>
-      </w:r>
-      <w:r>
-        <w:rPr>
-          <w:rFonts w:ascii="Abadi" w:hAnsi="Abadi"/>
-          <w:lang w:val="en-US"/>
-        </w:rPr>
-        <w:t xml:space="preserve"> expression</w:t>
-      </w:r>
-      <w:r>
-        <w:rPr>
-          <w:rFonts w:ascii="Abadi" w:hAnsi="Abadi"/>
-          <w:vertAlign w:val="subscript"/>
-          <w:lang w:val="en-US"/>
-        </w:rPr>
-        <w:t xml:space="preserve">2 </w:t>
-      </w:r>
-      <w:r>
-        <w:rPr>
-          <w:rFonts w:ascii="Abadi" w:hAnsi="Abadi"/>
-          <w:lang w:val="en-US"/>
-        </w:rPr>
-        <w:t>expression</w:t>
-      </w:r>
-      <w:r>
-        <w:rPr>
-          <w:rFonts w:ascii="Abadi" w:hAnsi="Abadi"/>
-          <w:vertAlign w:val="subscript"/>
-          <w:lang w:val="en-US"/>
-        </w:rPr>
-        <w:t>3</w:t>
-      </w:r>
-    </w:p>
-    <w:p>
-      <w:pPr>
-        <w:rPr>
-          <w:rFonts w:ascii="Abadi" w:hAnsi="Abadi"/>
-          <w:lang w:val="en-US"/>
-        </w:rPr>
-      </w:pPr>
-      <w:r>
-        <w:rPr>
-          <w:rFonts w:ascii="Abadi" w:hAnsi="Abadi"/>
-          <w:lang w:val="en-US"/>
-        </w:rPr>
-        <w:t xml:space="preserve">(2) </w:t>
-      </w:r>
-      <w:proofErr w:type="spellStart"/>
-      <w:r>
-        <w:rPr>
-          <w:rFonts w:ascii="Abadi" w:hAnsi="Abadi"/>
-          <w:lang w:val="en-US"/>
-        </w:rPr>
-        <w:t>FuncInvocation</w:t>
-      </w:r>
-      <w:proofErr w:type="spellEnd"/>
-      <w:r>
-        <w:rPr>
-          <w:rFonts w:ascii="Abadi" w:hAnsi="Abadi"/>
-          <w:lang w:val="en-US"/>
-        </w:rPr>
-        <w:t>: expression</w:t>
-      </w:r>
-      <w:r>
-        <w:rPr>
-          <w:rFonts w:ascii="Abadi" w:hAnsi="Abadi"/>
-          <w:vertAlign w:val="subscript"/>
-          <w:lang w:val="en-US"/>
-        </w:rPr>
-        <w:t xml:space="preserve">1 </w:t>
-      </w:r>
-      <w:r>
-        <w:rPr>
-          <w:rFonts w:ascii="Arial" w:hAnsi="Arial" w:cs="Arial"/>
-          <w:lang w:val="en-US"/>
-        </w:rPr>
-        <w:t>→</w:t>
-      </w:r>
-      <w:r>
-        <w:rPr>
-          <w:rFonts w:ascii="Abadi" w:hAnsi="Abadi"/>
-          <w:lang w:val="en-US"/>
-        </w:rPr>
-        <w:t xml:space="preserve"> expression</w:t>
-      </w:r>
-      <w:r>
-        <w:rPr>
-          <w:rFonts w:ascii="Abadi" w:hAnsi="Abadi"/>
-          <w:vertAlign w:val="subscript"/>
-          <w:lang w:val="en-US"/>
-        </w:rPr>
-        <w:t xml:space="preserve">2 </w:t>
-      </w:r>
-      <w:r>
-        <w:rPr>
-          <w:rFonts w:ascii="Abadi" w:hAnsi="Abadi"/>
-          <w:lang w:val="en-US"/>
-        </w:rPr>
-        <w:t>expression</w:t>
-      </w:r>
-      <w:r>
-        <w:rPr>
-          <w:rFonts w:ascii="Abadi" w:hAnsi="Abadi"/>
-          <w:vertAlign w:val="subscript"/>
-          <w:lang w:val="en-US"/>
-        </w:rPr>
-        <w:t>3</w:t>
-      </w:r>
-      <w:r>
-        <w:rPr>
-          <w:rFonts w:ascii="Abadi" w:hAnsi="Abadi"/>
-          <w:lang w:val="en-US"/>
-        </w:rPr>
-        <w:t>*</w:t>
-      </w:r>
-    </w:p>
-    <w:p>
-      <w:pPr>
-        <w:rPr>
-          <w:rFonts w:ascii="Abadi" w:hAnsi="Abadi"/>
-          <w:lang w:val="en-US"/>
-        </w:rPr>
-      </w:pPr>
-      <w:r>
-        <w:rPr>
-          <w:rFonts w:ascii="Abadi" w:hAnsi="Abadi"/>
-          <w:lang w:val="en-US"/>
-        </w:rPr>
-        <w:t xml:space="preserve">(3) </w:t>
-      </w:r>
-      <w:proofErr w:type="spellStart"/>
-      <w:r>
-        <w:rPr>
-          <w:rFonts w:ascii="Abadi" w:hAnsi="Abadi"/>
-          <w:lang w:val="en-US"/>
-        </w:rPr>
-        <w:t>FieldAccess</w:t>
-      </w:r>
-      <w:proofErr w:type="spellEnd"/>
-      <w:r>
-        <w:rPr>
-          <w:rFonts w:ascii="Abadi" w:hAnsi="Abadi"/>
-          <w:lang w:val="en-US"/>
-        </w:rPr>
-        <w:t>: expression</w:t>
-      </w:r>
-      <w:r>
-        <w:rPr>
-          <w:rFonts w:ascii="Abadi" w:hAnsi="Abadi"/>
-          <w:vertAlign w:val="subscript"/>
-          <w:lang w:val="en-US"/>
-        </w:rPr>
-        <w:t xml:space="preserve">1 </w:t>
-      </w:r>
-      <w:r>
-        <w:rPr>
-          <w:rFonts w:ascii="Arial" w:hAnsi="Arial" w:cs="Arial"/>
-          <w:lang w:val="en-US"/>
-        </w:rPr>
-        <w:t>→</w:t>
-      </w:r>
-      <w:r>
-        <w:rPr>
-          <w:rFonts w:ascii="Arial" w:hAnsi="Arial" w:cs="Arial"/>
-          <w:lang w:val="en-US"/>
-        </w:rPr>
-        <w:t xml:space="preserve"> </w:t>
-      </w:r>
-      <w:r>
-        <w:rPr>
-          <w:rFonts w:ascii="Abadi" w:hAnsi="Abadi"/>
-          <w:lang w:val="en-US"/>
-        </w:rPr>
-        <w:t>expression</w:t>
-      </w:r>
-      <w:r>
-        <w:rPr>
-          <w:rFonts w:ascii="Abadi" w:hAnsi="Abadi"/>
-          <w:vertAlign w:val="subscript"/>
-          <w:lang w:val="en-US"/>
-        </w:rPr>
-        <w:t>2</w:t>
-      </w:r>
-      <w:r>
-        <w:rPr>
-          <w:rFonts w:ascii="Abadi" w:hAnsi="Abadi"/>
-          <w:vertAlign w:val="subscript"/>
-          <w:lang w:val="en-US"/>
-        </w:rPr>
-        <w:t xml:space="preserve"> </w:t>
-      </w:r>
-      <w:r>
-        <w:rPr>
-          <w:rFonts w:ascii="Abadi" w:hAnsi="Abadi"/>
-          <w:lang w:val="en-US"/>
-        </w:rPr>
-        <w:t>ID</w:t>
-      </w:r>
-    </w:p>
-    <w:p>
-      <w:pPr>
-        <w:rPr>
-          <w:rFonts w:ascii="Abadi" w:hAnsi="Abadi"/>
-          <w:lang w:val="en-US"/>
-        </w:rPr>
-      </w:pPr>
-      <w:r>
-        <w:rPr>
-          <w:rFonts w:ascii="Abadi" w:hAnsi="Abadi"/>
-          <w:lang w:val="en-US"/>
-        </w:rPr>
-        <w:t xml:space="preserve">(4) Variable: expression </w:t>
-      </w:r>
-      <w:r>
-        <w:rPr>
-          <w:rFonts w:ascii="Arial" w:hAnsi="Arial" w:cs="Arial"/>
-          <w:lang w:val="en-US"/>
-        </w:rPr>
-        <w:t>→</w:t>
-      </w:r>
-      <w:r>
-        <w:rPr>
-          <w:rFonts w:ascii="Abadi" w:hAnsi="Abadi"/>
-          <w:lang w:val="en-US"/>
-        </w:rPr>
-        <w:t xml:space="preserve"> ID</w:t>
-      </w:r>
-    </w:p>
-    <w:p>
-      <w:pPr>
-        <w:rPr>
-          <w:rFonts w:ascii="Abadi" w:hAnsi="Abadi"/>
-          <w:lang w:val="en-US"/>
-        </w:rPr>
-      </w:pPr>
-      <w:r>
-        <w:rPr>
-          <w:rFonts w:ascii="Abadi" w:hAnsi="Abadi"/>
-          <w:lang w:val="en-US"/>
-        </w:rPr>
-        <w:t xml:space="preserve">(5) </w:t>
-      </w:r>
-      <w:proofErr w:type="spellStart"/>
-      <w:r>
-        <w:rPr>
-          <w:rFonts w:ascii="Abadi" w:hAnsi="Abadi"/>
-          <w:lang w:val="en-US"/>
-        </w:rPr>
-        <w:t>IntLiteral</w:t>
-      </w:r>
-      <w:proofErr w:type="spellEnd"/>
-      <w:r>
-        <w:rPr>
-          <w:rFonts w:ascii="Abadi" w:hAnsi="Abadi"/>
-          <w:lang w:val="en-US"/>
-        </w:rPr>
-        <w:t xml:space="preserve">: expression </w:t>
-      </w:r>
-      <w:r>
-        <w:rPr>
-          <w:rFonts w:ascii="Arial" w:hAnsi="Arial" w:cs="Arial"/>
-          <w:lang w:val="en-US"/>
-        </w:rPr>
-        <w:t>→</w:t>
-      </w:r>
-      <w:r>
-        <w:rPr>
-          <w:rFonts w:ascii="Abadi" w:hAnsi="Abadi"/>
-          <w:lang w:val="en-US"/>
-        </w:rPr>
-        <w:t xml:space="preserve"> INT_CONSTANT</w:t>
-      </w:r>
-    </w:p>
-    <w:p>
-      <w:pPr>
-        <w:rPr>
-          <w:rFonts w:ascii="Abadi" w:hAnsi="Abadi"/>
-          <w:lang w:val="en-US"/>
-        </w:rPr>
-      </w:pPr>
-    </w:p>
-    <w:p>
-      <w:pPr>
-        <w:rPr>
-          <w:rFonts w:cstheme="minorHAnsi"/>
-        </w:rPr>
-      </w:pPr>
-      <w:r>
-        <w:rPr>
-          <w:rFonts w:cstheme="minorHAnsi"/>
+        <w:pStyle w:val="Sinespaciado"/>
+      </w:pPr>
+      <w:r>
+        <w:rPr>
+          <w:noProof/>
         </w:rPr>
         <w:lastRenderedPageBreak/>
-        <w:t>Defina una AG para compro</w:t>
-      </w:r>
-      <w:r>
-        <w:rPr>
-          <w:rFonts w:cstheme="minorHAnsi"/>
-        </w:rPr>
-        <w:t>bar los tipos de este lenguaje (los métodos ya están previamente definidos).</w:t>
-      </w:r>
-    </w:p>
-    <w:p>
-      <w:pPr>
-        <w:rPr>
-          <w:rFonts w:cstheme="minorHAnsi"/>
-        </w:rPr>
-      </w:pPr>
-    </w:p>
-    <w:p>
-      <w:pPr>
-        <w:pStyle w:val="Ttulo1"/>
-      </w:pPr>
-      <w:r>
-        <w:t>Ejercicio 5</w:t>
-      </w:r>
-    </w:p>
-    <w:p>
-      <w:r>
-        <w:t>Dada</w:t>
-      </w:r>
-      <w:r>
-        <w:t xml:space="preserve">s las siguientes </w:t>
-      </w:r>
-      <w:proofErr w:type="spellStart"/>
-      <w:r>
-        <w:t>produciones</w:t>
-      </w:r>
-      <w:proofErr w:type="spellEnd"/>
-      <w:r>
-        <w:t xml:space="preserve"> de la AG:</w:t>
-      </w:r>
-    </w:p>
-    <w:p>
-      <w:pPr>
-        <w:rPr>
-          <w:rFonts w:ascii="Abadi" w:hAnsi="Abadi"/>
-          <w:lang w:val="en-US"/>
-        </w:rPr>
-      </w:pPr>
-      <w:r>
-        <w:rPr>
-          <w:rFonts w:ascii="Abadi" w:hAnsi="Abadi"/>
-          <w:lang w:val="en-US"/>
-        </w:rPr>
-        <w:t xml:space="preserve">(1) </w:t>
-      </w:r>
-      <w:proofErr w:type="spellStart"/>
-      <w:r>
-        <w:rPr>
-          <w:rFonts w:ascii="Abadi" w:hAnsi="Abadi"/>
-          <w:lang w:val="en-US"/>
-        </w:rPr>
-        <w:t>FuncInvocation</w:t>
-      </w:r>
-      <w:proofErr w:type="spellEnd"/>
-      <w:r>
-        <w:rPr>
-          <w:rFonts w:ascii="Abadi" w:hAnsi="Abadi"/>
-          <w:lang w:val="en-US"/>
-        </w:rPr>
-        <w:t xml:space="preserve">: </w:t>
-      </w:r>
-      <w:r>
-        <w:rPr>
-          <w:rFonts w:ascii="Abadi" w:hAnsi="Abadi"/>
-          <w:lang w:val="en-US"/>
-        </w:rPr>
-        <w:t>expression</w:t>
-      </w:r>
-      <w:r>
-        <w:rPr>
-          <w:rFonts w:ascii="Abadi" w:hAnsi="Abadi"/>
-          <w:vertAlign w:val="subscript"/>
-          <w:lang w:val="en-US"/>
-        </w:rPr>
-        <w:t xml:space="preserve">1 </w:t>
-      </w:r>
-      <w:r>
-        <w:rPr>
-          <w:rFonts w:ascii="Arial" w:hAnsi="Arial" w:cs="Arial"/>
-          <w:lang w:val="en-US"/>
-        </w:rPr>
-        <w:t>→</w:t>
-      </w:r>
-      <w:r>
-        <w:rPr>
-          <w:rFonts w:ascii="Abadi" w:hAnsi="Abadi"/>
-          <w:lang w:val="en-US"/>
-        </w:rPr>
-        <w:t xml:space="preserve"> expression</w:t>
-      </w:r>
-      <w:r>
-        <w:rPr>
-          <w:rFonts w:ascii="Abadi" w:hAnsi="Abadi"/>
-          <w:vertAlign w:val="subscript"/>
-          <w:lang w:val="en-US"/>
-        </w:rPr>
-        <w:t xml:space="preserve">2 </w:t>
-      </w:r>
-      <w:r>
-        <w:rPr>
-          <w:rFonts w:ascii="Abadi" w:hAnsi="Abadi"/>
-          <w:lang w:val="en-US"/>
-        </w:rPr>
-        <w:t>expression</w:t>
-      </w:r>
-      <w:r>
-        <w:rPr>
-          <w:rFonts w:ascii="Abadi" w:hAnsi="Abadi"/>
-          <w:vertAlign w:val="subscript"/>
-          <w:lang w:val="en-US"/>
-        </w:rPr>
-        <w:t>3</w:t>
-      </w:r>
-      <w:r>
-        <w:rPr>
-          <w:rFonts w:ascii="Abadi" w:hAnsi="Abadi"/>
-          <w:lang w:val="en-US"/>
-        </w:rPr>
-        <w:t>*</w:t>
-      </w:r>
-    </w:p>
-    <w:p>
-      <w:pPr>
-        <w:rPr>
-          <w:rFonts w:ascii="Abadi" w:hAnsi="Abadi"/>
-          <w:lang w:val="en-US"/>
-        </w:rPr>
-      </w:pPr>
-      <w:r>
-        <w:rPr>
-          <w:rFonts w:ascii="Abadi" w:hAnsi="Abadi"/>
-          <w:lang w:val="en-US"/>
-        </w:rPr>
-        <w:t xml:space="preserve">(2) </w:t>
-      </w:r>
-      <w:proofErr w:type="spellStart"/>
-      <w:r>
-        <w:rPr>
-          <w:rFonts w:ascii="Abadi" w:hAnsi="Abadi"/>
-          <w:lang w:val="en-US"/>
-        </w:rPr>
-        <w:t>FuncInvocation</w:t>
-      </w:r>
-      <w:proofErr w:type="spellEnd"/>
-      <w:r>
-        <w:rPr>
-          <w:rFonts w:ascii="Abadi" w:hAnsi="Abadi"/>
-          <w:lang w:val="en-US"/>
-        </w:rPr>
-        <w:t xml:space="preserve">: statement </w:t>
-      </w:r>
-      <w:r>
-        <w:rPr>
-          <w:rFonts w:ascii="Arial" w:hAnsi="Arial" w:cs="Arial"/>
-          <w:lang w:val="en-US"/>
-        </w:rPr>
-        <w:t>→</w:t>
-      </w:r>
-      <w:r>
-        <w:rPr>
-          <w:rFonts w:ascii="Abadi" w:hAnsi="Abadi" w:cs="Arial"/>
-          <w:lang w:val="en-US"/>
-        </w:rPr>
-        <w:t xml:space="preserve"> </w:t>
-      </w:r>
-      <w:r>
-        <w:rPr>
-          <w:rFonts w:ascii="Abadi" w:hAnsi="Abadi"/>
-          <w:lang w:val="en-US"/>
-        </w:rPr>
-        <w:t>expression</w:t>
-      </w:r>
-      <w:r>
-        <w:rPr>
-          <w:rFonts w:ascii="Abadi" w:hAnsi="Abadi"/>
-          <w:vertAlign w:val="subscript"/>
-          <w:lang w:val="en-US"/>
-        </w:rPr>
-        <w:t>1</w:t>
-      </w:r>
-      <w:r>
-        <w:rPr>
-          <w:rFonts w:ascii="Abadi" w:hAnsi="Abadi"/>
-          <w:vertAlign w:val="subscript"/>
-          <w:lang w:val="en-US"/>
-        </w:rPr>
-        <w:t xml:space="preserve"> </w:t>
-      </w:r>
-      <w:r>
-        <w:rPr>
-          <w:rFonts w:ascii="Abadi" w:hAnsi="Abadi"/>
-          <w:lang w:val="en-US"/>
-        </w:rPr>
-        <w:t>expression</w:t>
-      </w:r>
-      <w:r>
-        <w:rPr>
-          <w:rFonts w:ascii="Abadi" w:hAnsi="Abadi"/>
-          <w:vertAlign w:val="subscript"/>
-          <w:lang w:val="en-US"/>
-        </w:rPr>
-        <w:t>2</w:t>
-      </w:r>
-      <w:r>
-        <w:rPr>
-          <w:rFonts w:ascii="Abadi" w:hAnsi="Abadi"/>
-          <w:lang w:val="en-US"/>
-        </w:rPr>
-        <w:t>*</w:t>
-      </w:r>
-    </w:p>
-    <w:p>
-      <w:pPr>
-        <w:rPr>
-          <w:rFonts w:ascii="Abadi" w:hAnsi="Abadi"/>
-          <w:lang w:val="en-US"/>
-        </w:rPr>
-      </w:pPr>
-    </w:p>
-    <w:p>
-      <w:r>
-        <w:t xml:space="preserve">Definir las plantillas de </w:t>
-      </w:r>
-      <w:r>
-        <w:t>Código. El uso de parámetros deberá ser por valor y no existe conversión de los argumentos a los parámetros.</w:t>
-      </w:r>
-    </w:p>
-    <w:p/>
+        <w:drawing>
+          <wp:inline distT="0" distB="0" distL="0" distR="0" wp14:anchorId="52D07833" wp14:editId="5220EBF0">
+            <wp:extent cx="4316755" cy="3237471"/>
+            <wp:effectExtent l="0" t="0" r="1270" b="1270"/>
+            <wp:docPr id="1561844763" name="Imagen 5" descr="Texto, Carta&#10;&#10;Descripción generada automáticamente"/>
+            <wp:cNvGraphicFramePr>
+              <a:graphicFrameLocks xmlns:a="http://schemas.openxmlformats.org/drawingml/2006/main" noChangeAspect="1"/>
+            </wp:cNvGraphicFramePr>
+            <a:graphic xmlns:a="http://schemas.openxmlformats.org/drawingml/2006/main">
+              <a:graphicData uri="http://schemas.openxmlformats.org/drawingml/2006/picture">
+                <pic:pic xmlns:pic="http://schemas.openxmlformats.org/drawingml/2006/picture">
+                  <pic:nvPicPr>
+                    <pic:cNvPr id="1561844763" name="Imagen 5" descr="Texto, Carta&#10;&#10;Descripción generada automáticamente"/>
+                    <pic:cNvPicPr/>
+                  </pic:nvPicPr>
+                  <pic:blipFill>
+                    <a:blip r:embed="rId11" cstate="print">
+                      <a:extLst>
+                        <a:ext uri="{28A0092B-C50C-407E-A947-70E740481C1C}">
+                          <a14:useLocalDpi xmlns:a14="http://schemas.microsoft.com/office/drawing/2010/main" val="0"/>
+                        </a:ext>
+                      </a:extLst>
+                    </a:blip>
+                    <a:stretch>
+                      <a:fillRect/>
+                    </a:stretch>
+                  </pic:blipFill>
+                  <pic:spPr>
+                    <a:xfrm>
+                      <a:off x="0" y="0"/>
+                      <a:ext cx="4349932" cy="3262353"/>
+                    </a:xfrm>
+                    <a:prstGeom prst="rect">
+                      <a:avLst/>
+                    </a:prstGeom>
+                  </pic:spPr>
+                </pic:pic>
+              </a:graphicData>
+            </a:graphic>
+          </wp:inline>
+        </w:drawing>
+      </w:r>
+    </w:p>
     <w:p>
       <w:pPr>
         <w:pStyle w:val="Sinespaciado"/>
-        <w:ind w:left="708" w:firstLine="708"/>
-      </w:pPr>
+      </w:pPr>
+    </w:p>
+    <w:p>
+      <w:pPr>
+        <w:pStyle w:val="Sinespaciado"/>
+        <w:rPr>
+          <w:i/>
+          <w:iCs/>
+        </w:rPr>
+      </w:pPr>
+      <w:r>
+        <w:rPr>
+          <w:i/>
+          <w:iCs/>
+        </w:rPr>
+        <w:t>Está en la página 92 del tema 7</w:t>
+      </w:r>
     </w:p>
     <w:sectPr>
-      <w:headerReference w:type="default" r:id="rId7"/>
-      <w:footerReference w:type="default" r:id="rId8"/>
+      <w:headerReference w:type="default" r:id="rId12"/>
+      <w:footerReference w:type="default" r:id="rId13"/>
       <w:pgSz w:w="11906" w:h="16838"/>
       <w:pgMar w:top="1417" w:right="1701" w:bottom="1417" w:left="1701" w:header="708" w:footer="708" w:gutter="0"/>
       <w:cols w:space="708"/>

</xml_diff>